<commit_message>
Future changes added to design doc
</commit_message>
<xml_diff>
--- a/Docs/Design Doc/Shaul/Bob Design.docx
+++ b/Docs/Design Doc/Shaul/Bob Design.docx
@@ -54089,6 +54089,9 @@
     </w:p>
     <w:p>
       <w:pPr>
+        <w:bidi w:val="0"/>
+        <w:spacing w:after="200" w:line="276" w:lineRule="auto"/>
+        <w:jc w:val="left"/>
         <w:rPr>
           <w:rFonts w:cstheme="minorBidi"/>
           <w:b/>
@@ -54098,49 +54101,388 @@
       </w:pPr>
       <w:r>
         <w:rPr>
-          <w:rFonts w:cstheme="minorBidi" w:hint="cs"/>
+          <w:rFonts w:cstheme="minorBidi"/>
           <w:b/>
           <w:bCs/>
           <w:rtl/>
         </w:rPr>
+        <w:br w:type="page"/>
+      </w:r>
+    </w:p>
+    <w:p>
+      <w:pPr>
+        <w:rPr>
+          <w:rFonts w:cstheme="minorBidi"/>
+          <w:b/>
+          <w:bCs/>
+          <w:rtl/>
+        </w:rPr>
+      </w:pPr>
+      <w:r>
+        <w:rPr>
+          <w:rFonts w:cstheme="minorBidi" w:hint="cs"/>
+          <w:b/>
+          <w:bCs/>
+          <w:rtl/>
+        </w:rPr>
+        <w:lastRenderedPageBreak/>
         <w:t>שיפורים ושינויים עתידים</w:t>
       </w:r>
     </w:p>
     <w:p>
       <w:pPr>
-        <w:rPr>
-          <w:rtl/>
-        </w:rPr>
-      </w:pPr>
-      <w:r>
+        <w:pStyle w:val="ListParagraph"/>
+        <w:numPr>
+          <w:ilvl w:val="0"/>
+          <w:numId w:val="11"/>
+        </w:numPr>
         <w:rPr>
           <w:rFonts w:hint="cs"/>
-          <w:highlight w:val="yellow"/>
-        </w:rPr>
-        <w:t>TBD</w:t>
-      </w:r>
+        </w:rPr>
+      </w:pPr>
       <w:r>
         <w:rPr>
           <w:rFonts w:hint="cs"/>
-          <w:highlight w:val="yellow"/>
-          <w:rtl/>
-        </w:rPr>
-        <w:t xml:space="preserve"> </w:t>
-      </w:r>
-      <w:r>
-        <w:rPr>
-          <w:highlight w:val="yellow"/>
-          <w:rtl/>
-        </w:rPr>
-        <w:t>–</w:t>
+          <w:u w:val="single"/>
+          <w:rtl/>
+        </w:rPr>
+        <w:t>יכולות החיפוש</w:t>
       </w:r>
       <w:r>
         <w:rPr>
           <w:rFonts w:hint="cs"/>
-          <w:highlight w:val="yellow"/>
-          <w:rtl/>
-        </w:rPr>
-        <w:t xml:space="preserve"> אייל ושאול</w:t>
+          <w:u w:val="single"/>
+          <w:rtl/>
+        </w:rPr>
+        <w:t xml:space="preserve"> מתקדמות:</w:t>
+      </w:r>
+      <w:r>
+        <w:rPr>
+          <w:rFonts w:hint="cs"/>
+          <w:rtl/>
+        </w:rPr>
+        <w:t xml:space="preserve"> להוסיף אפשרות לחפש בתכונה ספציפית עם ערך כלשהו, שאילתות בסגנון </w:t>
+      </w:r>
+      <w:r>
+        <w:rPr>
+          <w:rFonts w:hint="cs"/>
+        </w:rPr>
+        <w:t>SQL</w:t>
+      </w:r>
+      <w:r>
+        <w:rPr>
+          <w:rFonts w:hint="cs"/>
+          <w:rtl/>
+        </w:rPr>
+        <w:t>.</w:t>
+      </w:r>
+    </w:p>
+    <w:p>
+      <w:pPr>
+        <w:pStyle w:val="ListParagraph"/>
+        <w:numPr>
+          <w:ilvl w:val="0"/>
+          <w:numId w:val="11"/>
+        </w:numPr>
+        <w:rPr>
+          <w:rFonts w:hint="cs"/>
+        </w:rPr>
+      </w:pPr>
+      <w:r>
+        <w:rPr>
+          <w:rFonts w:hint="cs"/>
+          <w:u w:val="single"/>
+          <w:rtl/>
+        </w:rPr>
+        <w:t xml:space="preserve">עריכת </w:t>
+      </w:r>
+      <w:r>
+        <w:rPr>
+          <w:rFonts w:hint="cs"/>
+          <w:u w:val="single"/>
+        </w:rPr>
+        <w:t>XML</w:t>
+      </w:r>
+      <w:r>
+        <w:rPr>
+          <w:rFonts w:hint="cs"/>
+          <w:u w:val="single"/>
+          <w:rtl/>
+        </w:rPr>
+        <w:t xml:space="preserve"> ידנית והשפעה על תצוגת העץ</w:t>
+      </w:r>
+      <w:r>
+        <w:rPr>
+          <w:rFonts w:hint="cs"/>
+          <w:u w:val="single"/>
+          <w:rtl/>
+        </w:rPr>
+        <w:t>:</w:t>
+      </w:r>
+      <w:r>
+        <w:rPr>
+          <w:rFonts w:hint="cs"/>
+          <w:rtl/>
+        </w:rPr>
+        <w:t xml:space="preserve"> כרגע ה </w:t>
+      </w:r>
+      <w:r>
+        <w:rPr>
+          <w:rFonts w:hint="cs"/>
+        </w:rPr>
+        <w:t>XML</w:t>
+      </w:r>
+      <w:r>
+        <w:rPr>
+          <w:rFonts w:hint="cs"/>
+          <w:rtl/>
+        </w:rPr>
+        <w:t xml:space="preserve"> הוא לתצוגה בלבד. ניתן לאפשר למשתמש לערוך אותו ישירות ולראות איך הדבר משפיע על העץ ההיררכי.</w:t>
+      </w:r>
+    </w:p>
+    <w:p>
+      <w:pPr>
+        <w:pStyle w:val="ListParagraph"/>
+        <w:numPr>
+          <w:ilvl w:val="0"/>
+          <w:numId w:val="11"/>
+        </w:numPr>
+        <w:rPr>
+          <w:rFonts w:hint="cs"/>
+        </w:rPr>
+      </w:pPr>
+      <w:r>
+        <w:rPr>
+          <w:rFonts w:hint="cs"/>
+          <w:u w:val="single"/>
+          <w:rtl/>
+        </w:rPr>
+        <w:t>טעינת מספר סכמות במקביל:</w:t>
+      </w:r>
+      <w:r>
+        <w:rPr>
+          <w:rFonts w:hint="cs"/>
+          <w:rtl/>
+        </w:rPr>
+        <w:t xml:space="preserve"> כרגע ניתן לטעון סכמה אחת בלבד בזמן נתון. ניתן לאפשר לטעון מספר סכמות, לשמור את נתיביהן ואז להחליף ביניהן ואף לאפשר ולידציה ע"י מספר סכמות ביחד.</w:t>
+      </w:r>
+    </w:p>
+    <w:p>
+      <w:pPr>
+        <w:pStyle w:val="ListParagraph"/>
+        <w:numPr>
+          <w:ilvl w:val="0"/>
+          <w:numId w:val="11"/>
+        </w:numPr>
+        <w:rPr>
+          <w:rFonts w:hint="cs"/>
+        </w:rPr>
+      </w:pPr>
+      <w:r>
+        <w:rPr>
+          <w:rFonts w:hint="cs"/>
+          <w:u w:val="single"/>
+          <w:rtl/>
+        </w:rPr>
+        <w:t xml:space="preserve">יצירת </w:t>
+      </w:r>
+      <w:r>
+        <w:rPr>
+          <w:rFonts w:hint="cs"/>
+          <w:u w:val="single"/>
+        </w:rPr>
+        <w:t>XML</w:t>
+      </w:r>
+      <w:r>
+        <w:rPr>
+          <w:rFonts w:hint="cs"/>
+          <w:u w:val="single"/>
+          <w:rtl/>
+        </w:rPr>
+        <w:t xml:space="preserve"> לדוגמה ע"י סמכה:</w:t>
+      </w:r>
+      <w:r>
+        <w:rPr>
+          <w:rFonts w:hint="cs"/>
+          <w:rtl/>
+        </w:rPr>
+        <w:t xml:space="preserve"> אפשרות לייצר קובץ מלא לדוגמה עם טעינת הסכמה, כך שהמשתמש יראה </w:t>
+      </w:r>
+      <w:r>
+        <w:rPr>
+          <w:rFonts w:hint="cs"/>
+        </w:rPr>
+        <w:t>XML</w:t>
+      </w:r>
+      <w:r>
+        <w:rPr>
+          <w:rFonts w:hint="cs"/>
+          <w:rtl/>
+        </w:rPr>
+        <w:t xml:space="preserve"> מלא שלפיו יוכל לערוך את ה </w:t>
+      </w:r>
+      <w:r>
+        <w:rPr>
+          <w:rFonts w:hint="cs"/>
+        </w:rPr>
+        <w:t>XML</w:t>
+      </w:r>
+      <w:r>
+        <w:rPr>
+          <w:rFonts w:hint="cs"/>
+          <w:rtl/>
+        </w:rPr>
+        <w:t xml:space="preserve"> שלו.</w:t>
+      </w:r>
+    </w:p>
+    <w:p>
+      <w:pPr>
+        <w:pStyle w:val="ListParagraph"/>
+        <w:numPr>
+          <w:ilvl w:val="0"/>
+          <w:numId w:val="11"/>
+        </w:numPr>
+        <w:rPr>
+          <w:rFonts w:hint="cs"/>
+        </w:rPr>
+      </w:pPr>
+      <w:r>
+        <w:rPr>
+          <w:rFonts w:hint="cs"/>
+          <w:u w:val="single"/>
+          <w:rtl/>
+        </w:rPr>
+        <w:t xml:space="preserve">ניהול </w:t>
+      </w:r>
+      <w:r>
+        <w:rPr>
+          <w:rFonts w:hint="cs"/>
+          <w:u w:val="single"/>
+        </w:rPr>
+        <w:t>XML</w:t>
+      </w:r>
+      <w:r>
+        <w:rPr>
+          <w:rFonts w:hint="cs"/>
+          <w:u w:val="single"/>
+          <w:rtl/>
+        </w:rPr>
+        <w:t>-ים</w:t>
+      </w:r>
+      <w:r>
+        <w:rPr>
+          <w:rFonts w:hint="cs"/>
+          <w:rtl/>
+        </w:rPr>
+        <w:t xml:space="preserve">: המערכת תאפשר מסך עם רשימה של כל ה </w:t>
+      </w:r>
+      <w:r>
+        <w:rPr>
+          <w:rFonts w:hint="cs"/>
+        </w:rPr>
+        <w:t>XML</w:t>
+      </w:r>
+      <w:r>
+        <w:rPr>
+          <w:rFonts w:hint="cs"/>
+          <w:rtl/>
+        </w:rPr>
+        <w:t xml:space="preserve">-ים, כולל מאיזו סכמה נוצרו ופתיחתם דרכו (ולא רק דו"ח). בנוסף, ניתן להוסיף קישור בין </w:t>
+      </w:r>
+      <w:r>
+        <w:rPr>
+          <w:rFonts w:hint="cs"/>
+        </w:rPr>
+        <w:t>XML</w:t>
+      </w:r>
+      <w:r>
+        <w:rPr>
+          <w:rFonts w:hint="cs"/>
+          <w:rtl/>
+        </w:rPr>
+        <w:t>-ים, כאלו שמשתפים טיפוסים ביניהם.</w:t>
+      </w:r>
+    </w:p>
+    <w:p>
+      <w:pPr>
+        <w:pStyle w:val="ListParagraph"/>
+        <w:numPr>
+          <w:ilvl w:val="0"/>
+          <w:numId w:val="11"/>
+        </w:numPr>
+        <w:rPr>
+          <w:rtl/>
+        </w:rPr>
+      </w:pPr>
+      <w:r>
+        <w:rPr>
+          <w:rFonts w:hint="cs"/>
+          <w:u w:val="single"/>
+          <w:rtl/>
+        </w:rPr>
+        <w:t>ייצוא ממשק:</w:t>
+      </w:r>
+      <w:r>
+        <w:rPr>
+          <w:rFonts w:hint="cs"/>
+        </w:rPr>
+        <w:t xml:space="preserve"> </w:t>
+      </w:r>
+      <w:r>
+        <w:rPr>
+          <w:rFonts w:hint="cs"/>
+          <w:rtl/>
+        </w:rPr>
+        <w:t xml:space="preserve">מפתחים עתידיים יוכלו להתחבר למערכת </w:t>
+      </w:r>
+      <w:r>
+        <w:rPr>
+          <w:rFonts w:hint="cs"/>
+        </w:rPr>
+        <w:t>BOB</w:t>
+      </w:r>
+      <w:r>
+        <w:rPr>
+          <w:rFonts w:hint="cs"/>
+          <w:rtl/>
+        </w:rPr>
+        <w:t xml:space="preserve"> ע"י ממשק (</w:t>
+      </w:r>
+      <w:r>
+        <w:rPr>
+          <w:rFonts w:hint="cs"/>
+        </w:rPr>
+        <w:t>DLL</w:t>
+      </w:r>
+      <w:r>
+        <w:rPr>
+          <w:rFonts w:hint="cs"/>
+          <w:rtl/>
+        </w:rPr>
+        <w:t xml:space="preserve"> או </w:t>
+      </w:r>
+      <w:r>
+        <w:t>Web Service</w:t>
+      </w:r>
+      <w:r>
+        <w:rPr>
+          <w:rFonts w:hint="cs"/>
+          <w:rtl/>
+        </w:rPr>
+        <w:t xml:space="preserve">) ובכך לדלות מידע אודות סכמות ו </w:t>
+      </w:r>
+      <w:r>
+        <w:rPr>
+          <w:rFonts w:hint="cs"/>
+        </w:rPr>
+        <w:t>XML</w:t>
+      </w:r>
+      <w:r>
+        <w:rPr>
+          <w:rFonts w:hint="cs"/>
+          <w:rtl/>
+        </w:rPr>
+        <w:t xml:space="preserve">-ים שהמערכת ייצרה. </w:t>
       </w:r>
     </w:p>
     <w:p>
@@ -54247,7 +54589,7 @@
             <w:noProof/>
             <w:rtl/>
           </w:rPr>
-          <w:t xml:space="preserve"> 54 -</w:t>
+          <w:t xml:space="preserve"> 56 -</w:t>
         </w:r>
         <w:r>
           <w:fldChar w:fldCharType="end"/>
@@ -55428,6 +55770,95 @@
       <w:rPr>
         <w:rFonts w:ascii="Wingdings" w:hAnsi="Wingdings" w:hint="default"/>
       </w:rPr>
+    </w:lvl>
+  </w:abstractNum>
+  <w:abstractNum w:abstractNumId="10">
+    <w:nsid w:val="71452B70"/>
+    <w:multiLevelType w:val="hybridMultilevel"/>
+    <w:tmpl w:val="2F1E1AE0"/>
+    <w:lvl w:ilvl="0" w:tplc="0409000F">
+      <w:start w:val="1"/>
+      <w:numFmt w:val="decimal"/>
+      <w:lvlText w:val="%1."/>
+      <w:lvlJc w:val="left"/>
+      <w:pPr>
+        <w:ind w:left="720" w:hanging="360"/>
+      </w:pPr>
+      <w:rPr>
+        <w:rFonts w:hint="default"/>
+      </w:rPr>
+    </w:lvl>
+    <w:lvl w:ilvl="1" w:tplc="04090019" w:tentative="1">
+      <w:start w:val="1"/>
+      <w:numFmt w:val="lowerLetter"/>
+      <w:lvlText w:val="%2."/>
+      <w:lvlJc w:val="left"/>
+      <w:pPr>
+        <w:ind w:left="1440" w:hanging="360"/>
+      </w:pPr>
+    </w:lvl>
+    <w:lvl w:ilvl="2" w:tplc="0409001B" w:tentative="1">
+      <w:start w:val="1"/>
+      <w:numFmt w:val="lowerRoman"/>
+      <w:lvlText w:val="%3."/>
+      <w:lvlJc w:val="right"/>
+      <w:pPr>
+        <w:ind w:left="2160" w:hanging="180"/>
+      </w:pPr>
+    </w:lvl>
+    <w:lvl w:ilvl="3" w:tplc="0409000F" w:tentative="1">
+      <w:start w:val="1"/>
+      <w:numFmt w:val="decimal"/>
+      <w:lvlText w:val="%4."/>
+      <w:lvlJc w:val="left"/>
+      <w:pPr>
+        <w:ind w:left="2880" w:hanging="360"/>
+      </w:pPr>
+    </w:lvl>
+    <w:lvl w:ilvl="4" w:tplc="04090019" w:tentative="1">
+      <w:start w:val="1"/>
+      <w:numFmt w:val="lowerLetter"/>
+      <w:lvlText w:val="%5."/>
+      <w:lvlJc w:val="left"/>
+      <w:pPr>
+        <w:ind w:left="3600" w:hanging="360"/>
+      </w:pPr>
+    </w:lvl>
+    <w:lvl w:ilvl="5" w:tplc="0409001B" w:tentative="1">
+      <w:start w:val="1"/>
+      <w:numFmt w:val="lowerRoman"/>
+      <w:lvlText w:val="%6."/>
+      <w:lvlJc w:val="right"/>
+      <w:pPr>
+        <w:ind w:left="4320" w:hanging="180"/>
+      </w:pPr>
+    </w:lvl>
+    <w:lvl w:ilvl="6" w:tplc="0409000F" w:tentative="1">
+      <w:start w:val="1"/>
+      <w:numFmt w:val="decimal"/>
+      <w:lvlText w:val="%7."/>
+      <w:lvlJc w:val="left"/>
+      <w:pPr>
+        <w:ind w:left="5040" w:hanging="360"/>
+      </w:pPr>
+    </w:lvl>
+    <w:lvl w:ilvl="7" w:tplc="04090019" w:tentative="1">
+      <w:start w:val="1"/>
+      <w:numFmt w:val="lowerLetter"/>
+      <w:lvlText w:val="%8."/>
+      <w:lvlJc w:val="left"/>
+      <w:pPr>
+        <w:ind w:left="5760" w:hanging="360"/>
+      </w:pPr>
+    </w:lvl>
+    <w:lvl w:ilvl="8" w:tplc="0409001B" w:tentative="1">
+      <w:start w:val="1"/>
+      <w:numFmt w:val="lowerRoman"/>
+      <w:lvlText w:val="%9."/>
+      <w:lvlJc w:val="right"/>
+      <w:pPr>
+        <w:ind w:left="6480" w:hanging="180"/>
+      </w:pPr>
     </w:lvl>
   </w:abstractNum>
   <w:num w:numId="1">
@@ -55459,6 +55890,9 @@
   </w:num>
   <w:num w:numId="10">
     <w:abstractNumId w:val="2"/>
+  </w:num>
+  <w:num w:numId="11">
+    <w:abstractNumId w:val="10"/>
   </w:num>
 </w:numbering>
 </file>
@@ -56328,7 +56762,7 @@
 </file>
 
 <file path=customXml/itemProps1.xml><?xml version="1.0" encoding="utf-8"?>
-<ds:datastoreItem xmlns:ds="http://schemas.openxmlformats.org/officeDocument/2006/customXml" ds:itemID="{B1516717-7452-46C0-ABEB-02DAC77B954E}">
+<ds:datastoreItem xmlns:ds="http://schemas.openxmlformats.org/officeDocument/2006/customXml" ds:itemID="{0D42F0B5-4AEC-4AA3-B990-01BE7051ADE1}">
   <ds:schemaRefs>
     <ds:schemaRef ds:uri="http://schemas.openxmlformats.org/officeDocument/2006/bibliography"/>
   </ds:schemaRefs>

</xml_diff>